<commit_message>
Update TNG template with clear placeholders
Template now uses {{PLACEHOLDER}} syntax for easy editing:
- {{DATE}} - Today's date
- {{CUSTOMER_NAME}} - Customer name
- {{CONTRACT_NUMBER}} - Contract number
- {{LOADING_WINDOW}} - Loading window from monthly plan
- {{DISCHARGE_PORT}} - Discharge port from contract
- {{PRODUCT_NAME}} - Product name(s)
- {{CARGO_QUANTITY}} - Cargo quantity with ±10%
- {{DELIVERY_WINDOW}} - Delivery window from monthly plan
- {{DISPORT_RESTRICTIONS}} - Port-specific vessel requirements
- {{TNG_NOTES}} - TNG notes from contract

Updated backend code to use new placeholder syntax
</commit_message>
<xml_diff>
--- a/backend/templates/tng_template.docx
+++ b/backend/templates/tng_template.docx
@@ -145,7 +145,7 @@
           <w:sz w:val="26"/>
           <w:szCs w:val="26"/>
         </w:rPr>
-        <w:t>28 December 2025</w:t>
+        <w:t>{{DATE}}</w:t>
       </w:r>
       <w:r>
         <w:rPr>
@@ -390,71 +390,7 @@
               </w:rPr>
             </w:pPr>
             <w:r>
-              <w:rPr>
-                <w:rFonts w:ascii="Bookman Old Style" w:hAnsi="Bookman Old Style"/>
-                <w:b/>
-                <w:bCs/>
-                <w:color w:val="000000"/>
-                <w:sz w:val="24"/>
-                <w:szCs w:val="24"/>
-              </w:rPr>
-              <w:t>SUB:</w:t>
-            </w:r>
-            <w:r>
-              <w:rPr>
-                <w:rFonts w:ascii="Bookman Old Style" w:hAnsi="Bookman Old Style"/>
-                <w:color w:val="000000"/>
-                <w:sz w:val="24"/>
-                <w:szCs w:val="24"/>
-              </w:rPr>
-              <w:t xml:space="preserve">  </w:t>
-            </w:r>
-            <w:r>
-              <w:rPr>
-                <w:rFonts w:ascii="Bookman Old Style" w:hAnsi="Bookman Old Style"/>
-                <w:b/>
-                <w:bCs/>
-                <w:color w:val="000000"/>
-                <w:sz w:val="24"/>
-                <w:szCs w:val="24"/>
-              </w:rPr>
-              <w:t>TONNAGE REQUIREMENT FOR SHELL TRADING ROTTERDAM BV (</w:t>
-            </w:r>
-            <w:r>
-              <w:rPr>
-                <w:rFonts w:ascii="Bookman Old Style" w:hAnsi="Bookman Old Style"/>
-                <w:b/>
-                <w:bCs/>
-                <w:iCs/>
-                <w:color w:val="000000"/>
-                <w:sz w:val="24"/>
-                <w:szCs w:val="24"/>
-                <w:lang w:val="fr-FR"/>
-              </w:rPr>
-              <w:t xml:space="preserve">CONTRACT # </w:t>
-            </w:r>
-            <w:r>
-              <w:rPr>
-                <w:rFonts w:ascii="Bookman Old Style" w:hAnsi="Bookman Old Style"/>
-                <w:b/>
-                <w:bCs/>
-                <w:iCs/>
-                <w:color w:val="000000"/>
-                <w:sz w:val="24"/>
-                <w:szCs w:val="24"/>
-              </w:rPr>
-              <w:t>T/MD/K/933</w:t>
-            </w:r>
-            <w:r>
-              <w:rPr>
-                <w:rFonts w:ascii="Bookman Old Style" w:hAnsi="Bookman Old Style"/>
-                <w:b/>
-                <w:bCs/>
-                <w:color w:val="000000"/>
-                <w:sz w:val="24"/>
-                <w:szCs w:val="24"/>
-              </w:rPr>
-              <w:t xml:space="preserve">) </w:t>
+              <w:t xml:space="preserve">SUB:  TONNAGE REQUIREMENT FOR {{CUSTOMER_NAME}} (CONTRACT # {{CONTRACT_NUMBER}}) </w:t>
             </w:r>
           </w:p>
           <w:p>
@@ -609,154 +545,7 @@
         </w:rPr>
       </w:pPr>
       <w:r>
-        <w:rPr>
-          <w:rFonts w:ascii="Calibri" w:hAnsi="Calibri" w:cs="Calibri"/>
-          <w:b/>
-          <w:color w:val="000000"/>
-          <w:sz w:val="26"/>
-          <w:szCs w:val="26"/>
-        </w:rPr>
-        <w:t>Date Range</w:t>
-      </w:r>
-      <w:r>
-        <w:rPr>
-          <w:rFonts w:ascii="Calibri" w:hAnsi="Calibri" w:cs="Calibri"/>
-          <w:b/>
-          <w:color w:val="000000"/>
-          <w:sz w:val="26"/>
-          <w:szCs w:val="26"/>
-        </w:rPr>
-        <w:t xml:space="preserve">:     </w:t>
-      </w:r>
-      <w:r>
-        <w:rPr>
-          <w:rFonts w:ascii="Calibri" w:hAnsi="Calibri" w:cs="Calibri"/>
-          <w:b/>
-          <w:color w:val="000000"/>
-          <w:sz w:val="26"/>
-          <w:szCs w:val="26"/>
-        </w:rPr>
-        <w:t>26</w:t>
-      </w:r>
-      <w:r>
-        <w:rPr>
-          <w:rFonts w:ascii="Calibri" w:hAnsi="Calibri" w:cs="Calibri"/>
-          <w:b/>
-          <w:color w:val="000000"/>
-          <w:sz w:val="26"/>
-          <w:szCs w:val="26"/>
-        </w:rPr>
-        <w:t>-</w:t>
-      </w:r>
-      <w:r>
-        <w:rPr>
-          <w:rFonts w:ascii="Calibri" w:hAnsi="Calibri" w:cs="Calibri"/>
-          <w:b/>
-          <w:color w:val="000000"/>
-          <w:sz w:val="26"/>
-          <w:szCs w:val="26"/>
-        </w:rPr>
-        <w:t>27</w:t>
-      </w:r>
-      <w:r>
-        <w:rPr>
-          <w:rFonts w:ascii="Calibri" w:hAnsi="Calibri" w:cs="Calibri"/>
-          <w:b/>
-          <w:color w:val="000000"/>
-          <w:sz w:val="26"/>
-          <w:szCs w:val="26"/>
-        </w:rPr>
-        <w:t>/0</w:t>
-      </w:r>
-      <w:r>
-        <w:rPr>
-          <w:rFonts w:ascii="Calibri" w:hAnsi="Calibri" w:cs="Calibri"/>
-          <w:b/>
-          <w:color w:val="000000"/>
-          <w:sz w:val="26"/>
-          <w:szCs w:val="26"/>
-        </w:rPr>
-        <w:t>1</w:t>
-      </w:r>
-      <w:r>
-        <w:rPr>
-          <w:rFonts w:ascii="Calibri" w:hAnsi="Calibri" w:cs="Calibri"/>
-          <w:b/>
-          <w:color w:val="000000"/>
-          <w:sz w:val="26"/>
-          <w:szCs w:val="26"/>
-        </w:rPr>
-        <w:t>/202</w:t>
-      </w:r>
-      <w:r>
-        <w:rPr>
-          <w:rFonts w:ascii="Calibri" w:hAnsi="Calibri" w:cs="Calibri"/>
-          <w:b/>
-          <w:color w:val="000000"/>
-          <w:sz w:val="26"/>
-          <w:szCs w:val="26"/>
-        </w:rPr>
-        <w:t>6</w:t>
-      </w:r>
-      <w:r>
-        <w:rPr>
-          <w:rFonts w:ascii="Calibri" w:hAnsi="Calibri" w:cs="Calibri"/>
-          <w:b/>
-          <w:color w:val="000000"/>
-          <w:sz w:val="26"/>
-          <w:szCs w:val="26"/>
-        </w:rPr>
-        <w:t xml:space="preserve"> </w:t>
-      </w:r>
-      <w:r>
-        <w:rPr>
-          <w:rFonts w:ascii="Calibri" w:hAnsi="Calibri" w:cs="Calibri"/>
-          <w:b/>
-          <w:color w:val="000000"/>
-          <w:sz w:val="26"/>
-          <w:szCs w:val="26"/>
-        </w:rPr>
-        <w:t xml:space="preserve">                                                   </w:t>
-      </w:r>
-      <w:r>
-        <w:rPr>
-          <w:rFonts w:ascii="Calibri" w:hAnsi="Calibri" w:cs="Calibri"/>
-          <w:b/>
-          <w:color w:val="000000"/>
-          <w:sz w:val="26"/>
-          <w:szCs w:val="26"/>
-        </w:rPr>
-        <w:t xml:space="preserve">    </w:t>
-      </w:r>
-      <w:r>
-        <w:rPr>
-          <w:rFonts w:ascii="Calibri" w:hAnsi="Calibri" w:cs="Calibri"/>
-          <w:b/>
-          <w:color w:val="000000"/>
-          <w:sz w:val="26"/>
-          <w:szCs w:val="26"/>
-        </w:rPr>
-        <w:t xml:space="preserve"> </w:t>
-      </w:r>
-      <w:r>
-        <w:rPr>
-          <w:rFonts w:ascii="Calibri" w:hAnsi="Calibri" w:cs="Calibri"/>
-          <w:b/>
-          <w:color w:val="000000"/>
-          <w:sz w:val="26"/>
-          <w:szCs w:val="26"/>
-        </w:rPr>
-        <w:t xml:space="preserve">               </w:t>
-      </w:r>
-      <w:r>
-        <w:rPr>
-          <w:rFonts w:ascii="Calibri" w:hAnsi="Calibri" w:cs="Calibri"/>
-          <w:b/>
-          <w:color w:val="000000"/>
-          <w:sz w:val="26"/>
-          <w:szCs w:val="26"/>
-        </w:rPr>
-        <w:t xml:space="preserve"> </w:t>
+        <w:t xml:space="preserve">Date Range:     {{LOADING_WINDOW}}                                                                         </w:t>
       </w:r>
     </w:p>
     <w:p>
@@ -905,393 +694,7 @@
         </w:rPr>
       </w:pPr>
       <w:r>
-        <w:rPr>
-          <w:rFonts w:ascii="Calibri" w:hAnsi="Calibri" w:cs="Calibri"/>
-          <w:color w:val="000000"/>
-          <w:sz w:val="26"/>
-          <w:szCs w:val="26"/>
-        </w:rPr>
-        <w:t xml:space="preserve">   </w:t>
-      </w:r>
-      <w:r>
-        <w:rPr>
-          <w:rFonts w:ascii="Calibri" w:hAnsi="Calibri" w:cs="Calibri"/>
-          <w:b/>
-          <w:color w:val="000000"/>
-          <w:sz w:val="26"/>
-          <w:szCs w:val="26"/>
-        </w:rPr>
-        <w:t xml:space="preserve">   </w:t>
-      </w:r>
-      <w:r>
-        <w:rPr>
-          <w:rFonts w:ascii="Calibri" w:hAnsi="Calibri" w:cs="Calibri"/>
-          <w:b/>
-          <w:color w:val="000000"/>
-          <w:sz w:val="26"/>
-          <w:szCs w:val="26"/>
-        </w:rPr>
-        <w:t xml:space="preserve">         </w:t>
-      </w:r>
-      <w:r>
-        <w:rPr>
-          <w:rFonts w:ascii="Calibri" w:hAnsi="Calibri" w:cs="Calibri"/>
-          <w:b/>
-          <w:color w:val="000000"/>
-          <w:sz w:val="26"/>
-          <w:szCs w:val="26"/>
-        </w:rPr>
-        <w:t>SHELL HAVEN</w:t>
-      </w:r>
-      <w:r>
-        <w:rPr>
-          <w:rFonts w:ascii="Calibri" w:hAnsi="Calibri" w:cs="Calibri"/>
-          <w:b/>
-          <w:color w:val="000000"/>
-          <w:sz w:val="26"/>
-          <w:szCs w:val="26"/>
-        </w:rPr>
-        <w:t xml:space="preserve">      </w:t>
-      </w:r>
-      <w:r>
-        <w:rPr>
-          <w:rFonts w:ascii="Calibri" w:hAnsi="Calibri" w:cs="Calibri"/>
-          <w:b/>
-          <w:color w:val="000000"/>
-          <w:sz w:val="26"/>
-          <w:szCs w:val="26"/>
-        </w:rPr>
-        <w:t xml:space="preserve">  </w:t>
-      </w:r>
-      <w:r>
-        <w:rPr>
-          <w:rFonts w:ascii="Calibri" w:hAnsi="Calibri" w:cs="Calibri"/>
-          <w:b/>
-          <w:color w:val="000000"/>
-          <w:sz w:val="26"/>
-          <w:szCs w:val="26"/>
-        </w:rPr>
-        <w:t xml:space="preserve">     </w:t>
-      </w:r>
-      <w:r>
-        <w:rPr>
-          <w:rFonts w:ascii="Calibri" w:hAnsi="Calibri" w:cs="Calibri"/>
-          <w:b/>
-          <w:color w:val="000000"/>
-          <w:sz w:val="26"/>
-          <w:szCs w:val="26"/>
-        </w:rPr>
-        <w:t xml:space="preserve"> </w:t>
-      </w:r>
-      <w:r>
-        <w:rPr>
-          <w:rFonts w:ascii="Calibri" w:hAnsi="Calibri" w:cs="Calibri"/>
-          <w:b/>
-          <w:color w:val="000000"/>
-          <w:sz w:val="26"/>
-          <w:szCs w:val="26"/>
-        </w:rPr>
-        <w:t xml:space="preserve">   </w:t>
-      </w:r>
-      <w:r>
-        <w:rPr>
-          <w:rFonts w:ascii="Calibri" w:hAnsi="Calibri" w:cs="Calibri"/>
-          <w:b/>
-          <w:color w:val="000000"/>
-          <w:sz w:val="26"/>
-          <w:szCs w:val="26"/>
-        </w:rPr>
-        <w:t xml:space="preserve"> </w:t>
-      </w:r>
-      <w:r>
-        <w:rPr>
-          <w:rFonts w:ascii="Calibri" w:hAnsi="Calibri" w:cs="Calibri"/>
-          <w:b/>
-          <w:color w:val="000000"/>
-          <w:sz w:val="26"/>
-          <w:szCs w:val="26"/>
-        </w:rPr>
-        <w:t xml:space="preserve"> </w:t>
-      </w:r>
-      <w:r>
-        <w:rPr>
-          <w:rFonts w:ascii="Calibri" w:hAnsi="Calibri" w:cs="Calibri"/>
-          <w:b/>
-          <w:color w:val="000000"/>
-          <w:sz w:val="26"/>
-          <w:szCs w:val="26"/>
-        </w:rPr>
-        <w:t xml:space="preserve">Jet A-1    </w:t>
-      </w:r>
-      <w:r>
-        <w:rPr>
-          <w:rFonts w:ascii="Calibri" w:hAnsi="Calibri" w:cs="Calibri"/>
-          <w:b/>
-          <w:color w:val="000000"/>
-          <w:sz w:val="26"/>
-          <w:szCs w:val="26"/>
-        </w:rPr>
-        <w:t xml:space="preserve"> </w:t>
-      </w:r>
-      <w:r>
-        <w:rPr>
-          <w:rFonts w:ascii="Calibri" w:hAnsi="Calibri" w:cs="Calibri"/>
-          <w:b/>
-          <w:color w:val="000000"/>
-          <w:sz w:val="26"/>
-          <w:szCs w:val="26"/>
-        </w:rPr>
-        <w:t xml:space="preserve">      </w:t>
-      </w:r>
-      <w:r>
-        <w:rPr>
-          <w:rFonts w:ascii="Calibri" w:hAnsi="Calibri" w:cs="Calibri"/>
-          <w:b/>
-          <w:color w:val="000000"/>
-          <w:sz w:val="26"/>
-          <w:szCs w:val="26"/>
-        </w:rPr>
-        <w:t xml:space="preserve"> </w:t>
-      </w:r>
-      <w:r>
-        <w:rPr>
-          <w:rFonts w:ascii="Calibri" w:hAnsi="Calibri" w:cs="Calibri"/>
-          <w:b/>
-          <w:color w:val="000000"/>
-          <w:sz w:val="26"/>
-          <w:szCs w:val="26"/>
-        </w:rPr>
-        <w:t xml:space="preserve"> </w:t>
-      </w:r>
-      <w:r>
-        <w:rPr>
-          <w:rFonts w:ascii="Calibri" w:hAnsi="Calibri" w:cs="Calibri"/>
-          <w:b/>
-          <w:color w:val="000000"/>
-          <w:sz w:val="26"/>
-          <w:szCs w:val="26"/>
-        </w:rPr>
-        <w:t xml:space="preserve"> </w:t>
-      </w:r>
-      <w:r>
-        <w:rPr>
-          <w:rFonts w:ascii="Calibri" w:hAnsi="Calibri" w:cs="Calibri"/>
-          <w:b/>
-          <w:color w:val="000000"/>
-          <w:sz w:val="26"/>
-          <w:szCs w:val="26"/>
-        </w:rPr>
-        <w:t xml:space="preserve">  </w:t>
-      </w:r>
-      <w:r>
-        <w:rPr>
-          <w:rFonts w:ascii="Calibri" w:hAnsi="Calibri" w:cs="Calibri"/>
-          <w:b/>
-          <w:color w:val="000000"/>
-          <w:sz w:val="26"/>
-          <w:szCs w:val="26"/>
-        </w:rPr>
-        <w:t>95KT</w:t>
-      </w:r>
-      <w:r>
-        <w:rPr>
-          <w:rFonts w:ascii="Calibri" w:hAnsi="Calibri" w:cs="Calibri"/>
-          <w:b/>
-          <w:color w:val="000000"/>
-          <w:sz w:val="26"/>
-          <w:szCs w:val="26"/>
-        </w:rPr>
-        <w:t xml:space="preserve"> ± 10</w:t>
-      </w:r>
-      <w:r>
-        <w:rPr>
-          <w:rFonts w:ascii="Calibri" w:hAnsi="Calibri" w:cs="Calibri"/>
-          <w:b/>
-          <w:color w:val="000000"/>
-          <w:sz w:val="26"/>
-          <w:szCs w:val="26"/>
-        </w:rPr>
-        <w:t xml:space="preserve">% </w:t>
-      </w:r>
-      <w:r>
-        <w:rPr>
-          <w:rFonts w:ascii="Calibri" w:hAnsi="Calibri" w:cs="Calibri"/>
-          <w:b/>
-          <w:color w:val="000000"/>
-          <w:sz w:val="26"/>
-          <w:szCs w:val="26"/>
-        </w:rPr>
-        <w:t xml:space="preserve">       </w:t>
-      </w:r>
-      <w:r>
-        <w:rPr>
-          <w:rFonts w:ascii="Calibri" w:hAnsi="Calibri" w:cs="Calibri"/>
-          <w:b/>
-          <w:color w:val="000000"/>
-          <w:sz w:val="26"/>
-          <w:szCs w:val="26"/>
-        </w:rPr>
-        <w:t xml:space="preserve"> </w:t>
-      </w:r>
-      <w:r>
-        <w:rPr>
-          <w:rFonts w:ascii="Calibri" w:hAnsi="Calibri" w:cs="Calibri"/>
-          <w:b/>
-          <w:color w:val="000000"/>
-          <w:sz w:val="26"/>
-          <w:szCs w:val="26"/>
-        </w:rPr>
-        <w:t xml:space="preserve"> </w:t>
-      </w:r>
-      <w:r>
-        <w:rPr>
-          <w:rFonts w:ascii="Calibri" w:hAnsi="Calibri" w:cs="Calibri"/>
-          <w:b/>
-          <w:color w:val="000000"/>
-          <w:sz w:val="26"/>
-          <w:szCs w:val="26"/>
-        </w:rPr>
-        <w:t xml:space="preserve"> </w:t>
-      </w:r>
-      <w:r>
-        <w:rPr>
-          <w:rFonts w:ascii="Calibri" w:hAnsi="Calibri" w:cs="Calibri"/>
-          <w:b/>
-          <w:color w:val="000000"/>
-          <w:sz w:val="26"/>
-          <w:szCs w:val="26"/>
-        </w:rPr>
-        <w:t xml:space="preserve"> </w:t>
-      </w:r>
-      <w:r>
-        <w:rPr>
-          <w:rFonts w:ascii="Calibri" w:hAnsi="Calibri" w:cs="Calibri"/>
-          <w:b/>
-          <w:color w:val="000000"/>
-          <w:sz w:val="26"/>
-          <w:szCs w:val="26"/>
-        </w:rPr>
-        <w:t xml:space="preserve"> </w:t>
-      </w:r>
-      <w:r>
-        <w:rPr>
-          <w:rFonts w:ascii="Calibri" w:hAnsi="Calibri" w:cs="Calibri"/>
-          <w:b/>
-          <w:color w:val="000000"/>
-          <w:sz w:val="26"/>
-          <w:szCs w:val="26"/>
-        </w:rPr>
-        <w:t xml:space="preserve"> </w:t>
-      </w:r>
-      <w:r>
-        <w:rPr>
-          <w:rFonts w:ascii="Calibri" w:hAnsi="Calibri" w:cs="Calibri"/>
-          <w:b/>
-          <w:color w:val="000000"/>
-          <w:sz w:val="26"/>
-          <w:szCs w:val="26"/>
-        </w:rPr>
-        <w:t xml:space="preserve">   </w:t>
-      </w:r>
-      <w:r>
-        <w:rPr>
-          <w:rFonts w:ascii="Calibri" w:hAnsi="Calibri" w:cs="Calibri"/>
-          <w:b/>
-          <w:color w:val="000000"/>
-          <w:sz w:val="26"/>
-          <w:szCs w:val="26"/>
-        </w:rPr>
-        <w:t xml:space="preserve"> </w:t>
-      </w:r>
-      <w:r>
-        <w:rPr>
-          <w:rFonts w:ascii="Calibri" w:hAnsi="Calibri" w:cs="Calibri"/>
-          <w:b/>
-          <w:color w:val="000000"/>
-          <w:sz w:val="26"/>
-          <w:szCs w:val="26"/>
-        </w:rPr>
-        <w:t>07</w:t>
-      </w:r>
-      <w:r>
-        <w:rPr>
-          <w:rFonts w:ascii="Calibri" w:hAnsi="Calibri" w:cs="Calibri"/>
-          <w:b/>
-          <w:color w:val="000000"/>
-          <w:sz w:val="26"/>
-          <w:szCs w:val="26"/>
-        </w:rPr>
-        <w:t>-1</w:t>
-      </w:r>
-      <w:r>
-        <w:rPr>
-          <w:rFonts w:ascii="Calibri" w:hAnsi="Calibri" w:cs="Calibri"/>
-          <w:b/>
-          <w:color w:val="000000"/>
-          <w:sz w:val="26"/>
-          <w:szCs w:val="26"/>
-        </w:rPr>
-        <w:t>6</w:t>
-      </w:r>
-      <w:r>
-        <w:rPr>
-          <w:rFonts w:ascii="Calibri" w:hAnsi="Calibri" w:cs="Calibri"/>
-          <w:b/>
-          <w:color w:val="000000"/>
-          <w:sz w:val="26"/>
-          <w:szCs w:val="26"/>
-        </w:rPr>
-        <w:t>/</w:t>
-      </w:r>
-      <w:r>
-        <w:rPr>
-          <w:rFonts w:ascii="Calibri" w:hAnsi="Calibri" w:cs="Calibri"/>
-          <w:b/>
-          <w:color w:val="000000"/>
-          <w:sz w:val="26"/>
-          <w:szCs w:val="26"/>
-        </w:rPr>
-        <w:t>03</w:t>
-      </w:r>
-      <w:r>
-        <w:rPr>
-          <w:rFonts w:ascii="Calibri" w:hAnsi="Calibri" w:cs="Calibri"/>
-          <w:b/>
-          <w:color w:val="000000"/>
-          <w:sz w:val="26"/>
-          <w:szCs w:val="26"/>
-        </w:rPr>
-        <w:t>/202</w:t>
-      </w:r>
-      <w:r>
-        <w:rPr>
-          <w:rFonts w:ascii="Calibri" w:hAnsi="Calibri" w:cs="Calibri"/>
-          <w:b/>
-          <w:color w:val="000000"/>
-          <w:sz w:val="26"/>
-          <w:szCs w:val="26"/>
-        </w:rPr>
-        <w:t>6</w:t>
-      </w:r>
-      <w:r>
-        <w:rPr>
-          <w:rFonts w:ascii="Calibri" w:hAnsi="Calibri" w:cs="Calibri"/>
-          <w:b/>
-          <w:color w:val="000000"/>
-          <w:sz w:val="26"/>
-          <w:szCs w:val="26"/>
-        </w:rPr>
-        <w:t xml:space="preserve"> </w:t>
-      </w:r>
-      <w:r>
-        <w:rPr>
-          <w:rFonts w:ascii="Calibri" w:hAnsi="Calibri" w:cs="Calibri"/>
-          <w:b/>
-          <w:color w:val="000000"/>
-          <w:sz w:val="26"/>
-          <w:szCs w:val="26"/>
-        </w:rPr>
-        <w:t xml:space="preserve"> </w:t>
+        <w:t xml:space="preserve">               {{DISCHARGE_PORT}}                   {{PRODUCT_NAME}}                {{CARGO_QUANTITY}}                  {{DELIVERY_WINDOW}}  </w:t>
       </w:r>
     </w:p>
     <w:p>
@@ -1606,28 +1009,7 @@
         </w:rPr>
       </w:pPr>
       <w:r>
-        <w:rPr>
-          <w:rFonts w:ascii="Calibri" w:hAnsi="Calibri" w:cs="Calibri"/>
-          <w:sz w:val="26"/>
-          <w:szCs w:val="26"/>
-        </w:rPr>
-        <w:t xml:space="preserve">All vessels must be capable of connecting to two 16-inch </w:t>
-      </w:r>
-      <w:r>
-        <w:rPr>
-          <w:rFonts w:ascii="Calibri" w:hAnsi="Calibri" w:cs="Calibri"/>
-          <w:sz w:val="26"/>
-          <w:szCs w:val="26"/>
-        </w:rPr>
-        <w:t>Woodfield</w:t>
-      </w:r>
-      <w:r>
-        <w:rPr>
-          <w:rFonts w:ascii="Calibri" w:hAnsi="Calibri" w:cs="Calibri"/>
-          <w:sz w:val="26"/>
-          <w:szCs w:val="26"/>
-        </w:rPr>
-        <w:t xml:space="preserve"> loading/unloading arms.</w:t>
+        <w:t>{{DISPORT_RESTRICTIONS}}</w:t>
       </w:r>
     </w:p>
     <w:p>
@@ -1649,46 +1031,7 @@
           <w:szCs w:val="26"/>
         </w:rPr>
       </w:pPr>
-      <w:r>
-        <w:rPr>
-          <w:rFonts w:ascii="Calibri" w:hAnsi="Calibri" w:cs="Calibri"/>
-          <w:sz w:val="26"/>
-          <w:szCs w:val="26"/>
-        </w:rPr>
-        <w:t xml:space="preserve">All </w:t>
-      </w:r>
-      <w:r>
-        <w:rPr>
-          <w:rFonts w:ascii="Calibri" w:hAnsi="Calibri" w:cs="Calibri"/>
-          <w:sz w:val="26"/>
-          <w:szCs w:val="26"/>
-        </w:rPr>
-        <w:t>vessels</w:t>
-      </w:r>
-      <w:r>
-        <w:rPr>
-          <w:rFonts w:ascii="Calibri" w:hAnsi="Calibri" w:cs="Calibri"/>
-          <w:sz w:val="26"/>
-          <w:szCs w:val="26"/>
-        </w:rPr>
-        <w:t xml:space="preserve"> must be capable of discharging at a rate of 2500 Cubic met</w:t>
-      </w:r>
-      <w:r>
-        <w:rPr>
-          <w:rFonts w:ascii="Calibri" w:hAnsi="Calibri" w:cs="Calibri"/>
-          <w:sz w:val="26"/>
-          <w:szCs w:val="26"/>
-        </w:rPr>
-        <w:t>ers per hour, or of maintaining</w:t>
-      </w:r>
-      <w:r>
-        <w:rPr>
-          <w:rFonts w:ascii="Calibri" w:hAnsi="Calibri" w:cs="Calibri"/>
-          <w:sz w:val="26"/>
-          <w:szCs w:val="26"/>
-        </w:rPr>
-        <w:t xml:space="preserve"> a discharge pressure at the vessel’s manifold of at least 100PSIG (7.5Bar).</w:t>
-      </w:r>
+      <w:r/>
     </w:p>
     <w:p>
       <w:pPr>
@@ -1760,30 +1103,7 @@
           <w:szCs w:val="26"/>
         </w:rPr>
       </w:pPr>
-      <w:r>
-        <w:rPr>
-          <w:rFonts w:ascii="Calibri" w:hAnsi="Calibri" w:cs="Calibri"/>
-          <w:sz w:val="26"/>
-          <w:szCs w:val="26"/>
-        </w:rPr>
-        <w:t>Maximum draft on arrival at S Jetty is 14.</w:t>
-      </w:r>
-      <w:r>
-        <w:rPr>
-          <w:rFonts w:ascii="Calibri" w:hAnsi="Calibri" w:cs="Calibri"/>
-          <w:sz w:val="26"/>
-          <w:szCs w:val="26"/>
-        </w:rPr>
-        <w:t>9</w:t>
-      </w:r>
-      <w:r>
-        <w:rPr>
-          <w:rFonts w:ascii="Calibri" w:hAnsi="Calibri" w:cs="Calibri"/>
-          <w:sz w:val="26"/>
-          <w:szCs w:val="26"/>
-        </w:rPr>
-        <w:t xml:space="preserve"> meters.</w:t>
-      </w:r>
+      <w:r/>
     </w:p>
     <w:p>
       <w:pPr>
@@ -1804,30 +1124,7 @@
           <w:szCs w:val="26"/>
         </w:rPr>
       </w:pPr>
-      <w:r>
-        <w:rPr>
-          <w:rFonts w:ascii="Calibri" w:hAnsi="Calibri" w:cs="Calibri"/>
-          <w:sz w:val="26"/>
-          <w:szCs w:val="26"/>
-        </w:rPr>
-        <w:t>Max. LOA: 2</w:t>
-      </w:r>
-      <w:r>
-        <w:rPr>
-          <w:rFonts w:ascii="Calibri" w:hAnsi="Calibri" w:cs="Calibri"/>
-          <w:sz w:val="26"/>
-          <w:szCs w:val="26"/>
-        </w:rPr>
-        <w:t>5</w:t>
-      </w:r>
-      <w:r>
-        <w:rPr>
-          <w:rFonts w:ascii="Calibri" w:hAnsi="Calibri" w:cs="Calibri"/>
-          <w:sz w:val="26"/>
-          <w:szCs w:val="26"/>
-        </w:rPr>
-        <w:t>0 M</w:t>
-      </w:r>
+      <w:r/>
     </w:p>
     <w:p>
       <w:pPr>
@@ -1848,30 +1145,7 @@
           <w:szCs w:val="26"/>
         </w:rPr>
       </w:pPr>
-      <w:r>
-        <w:rPr>
-          <w:rFonts w:ascii="Calibri" w:hAnsi="Calibri" w:cs="Calibri"/>
-          <w:sz w:val="26"/>
-          <w:szCs w:val="26"/>
-        </w:rPr>
-        <w:t>Max displacement of 135</w:t>
-      </w:r>
-      <w:r>
-        <w:rPr>
-          <w:rFonts w:ascii="Calibri" w:hAnsi="Calibri" w:cs="Calibri"/>
-          <w:sz w:val="26"/>
-          <w:szCs w:val="26"/>
-        </w:rPr>
-        <w:t>,</w:t>
-      </w:r>
-      <w:r>
-        <w:rPr>
-          <w:rFonts w:ascii="Calibri" w:hAnsi="Calibri" w:cs="Calibri"/>
-          <w:sz w:val="26"/>
-          <w:szCs w:val="26"/>
-        </w:rPr>
-        <w:t>000 MT</w:t>
-      </w:r>
+      <w:r/>
     </w:p>
     <w:p>
       <w:pPr>
@@ -1892,54 +1166,7 @@
           <w:szCs w:val="26"/>
         </w:rPr>
       </w:pPr>
-      <w:r>
-        <w:rPr>
-          <w:rFonts w:ascii="Calibri" w:hAnsi="Calibri" w:cs="Calibri"/>
-          <w:sz w:val="26"/>
-          <w:szCs w:val="26"/>
-        </w:rPr>
-        <w:t>SDWT maximum 116</w:t>
-      </w:r>
-      <w:r>
-        <w:rPr>
-          <w:rFonts w:ascii="Calibri" w:hAnsi="Calibri" w:cs="Calibri"/>
-          <w:sz w:val="26"/>
-          <w:szCs w:val="26"/>
-        </w:rPr>
-        <w:t>,</w:t>
-      </w:r>
-      <w:r>
-        <w:rPr>
-          <w:rFonts w:ascii="Calibri" w:hAnsi="Calibri" w:cs="Calibri"/>
-          <w:sz w:val="26"/>
-          <w:szCs w:val="26"/>
-        </w:rPr>
-        <w:t>000</w:t>
-      </w:r>
-      <w:r>
-        <w:rPr>
-          <w:rFonts w:ascii="Calibri" w:hAnsi="Calibri" w:cs="Calibri"/>
-          <w:sz w:val="26"/>
-          <w:szCs w:val="26"/>
-        </w:rPr>
-        <w:t xml:space="preserve"> </w:t>
-      </w:r>
-      <w:r>
-        <w:rPr>
-          <w:rFonts w:ascii="Calibri" w:hAnsi="Calibri" w:cs="Calibri"/>
-          <w:sz w:val="26"/>
-          <w:szCs w:val="26"/>
-        </w:rPr>
-        <w:t>MT</w:t>
-      </w:r>
-      <w:r>
-        <w:rPr>
-          <w:rFonts w:ascii="Calibri" w:hAnsi="Calibri" w:cs="Calibri"/>
-          <w:sz w:val="26"/>
-          <w:szCs w:val="26"/>
-        </w:rPr>
-        <w:t xml:space="preserve"> </w:t>
-      </w:r>
+      <w:r/>
     </w:p>
     <w:p>
       <w:pPr>
@@ -2030,12 +1257,7 @@
         </w:rPr>
       </w:pPr>
       <w:r>
-        <w:rPr>
-          <w:rFonts w:ascii="Calibri" w:hAnsi="Calibri" w:cs="Calibri"/>
-          <w:sz w:val="26"/>
-          <w:szCs w:val="26"/>
-        </w:rPr>
-        <w:t>Cargo to be commingled.</w:t>
+        <w:t>{{TNG_NOTES}}</w:t>
       </w:r>
     </w:p>
     <w:p>
@@ -2057,30 +1279,7 @@
           <w:szCs w:val="26"/>
         </w:rPr>
       </w:pPr>
-      <w:r>
-        <w:rPr>
-          <w:rFonts w:ascii="Calibri" w:hAnsi="Calibri" w:cs="Calibri"/>
-          <w:sz w:val="26"/>
-          <w:szCs w:val="26"/>
-        </w:rPr>
-        <w:t>Vessel to adop</w:t>
-      </w:r>
-      <w:r>
-        <w:rPr>
-          <w:rFonts w:ascii="Calibri" w:hAnsi="Calibri" w:cs="Calibri"/>
-          <w:sz w:val="26"/>
-          <w:szCs w:val="26"/>
-        </w:rPr>
-        <w:t>t</w:t>
-      </w:r>
-      <w:r>
-        <w:rPr>
-          <w:rFonts w:ascii="Calibri" w:hAnsi="Calibri" w:cs="Calibri"/>
-          <w:sz w:val="26"/>
-          <w:szCs w:val="26"/>
-        </w:rPr>
-        <w:t xml:space="preserve"> early departure procedure (EDP). </w:t>
-      </w:r>
+      <w:r/>
     </w:p>
     <w:p>
       <w:pPr>
@@ -2103,51 +1302,7 @@
           <w:szCs w:val="26"/>
         </w:rPr>
       </w:pPr>
-      <w:r>
-        <w:rPr>
-          <w:rFonts w:ascii="Calibri" w:hAnsi="Calibri" w:cs="Calibri"/>
-          <w:sz w:val="26"/>
-          <w:szCs w:val="26"/>
-        </w:rPr>
-        <w:t>Master to send his daily ETA to</w:t>
-      </w:r>
-      <w:r>
-        <w:rPr>
-          <w:rFonts w:ascii="Calibri" w:hAnsi="Calibri" w:cs="Calibri"/>
-          <w:sz w:val="26"/>
-          <w:szCs w:val="26"/>
-        </w:rPr>
-        <w:t xml:space="preserve"> the following email</w:t>
-      </w:r>
-      <w:r>
-        <w:rPr>
-          <w:rFonts w:ascii="Calibri" w:hAnsi="Calibri" w:cs="Calibri"/>
-          <w:sz w:val="26"/>
-          <w:szCs w:val="26"/>
-        </w:rPr>
-        <w:t xml:space="preserve">: </w:t>
-      </w:r>
-      <w:hyperlink r:id="rId14" w:history="1"/>
-      <w:r>
-        <w:rPr>
-          <w:rFonts w:ascii="Calibri" w:hAnsi="Calibri" w:cs="Calibri"/>
-          <w:sz w:val="26"/>
-          <w:szCs w:val="26"/>
-        </w:rPr>
-        <w:t xml:space="preserve"> </w:t>
-      </w:r>
-      <w:hyperlink r:id="rId15" w:history="1">
-        <w:r>
-          <w:rPr>
-            <w:rStyle w:val="Hyperlink"/>
-            <w:rFonts w:ascii="Calibri" w:hAnsi="Calibri" w:cs="Calibri"/>
-            <w:color w:val="auto"/>
-            <w:sz w:val="26"/>
-            <w:szCs w:val="26"/>
-          </w:rPr>
-          <w:t>GXSTRMDCARGOJET@shell.com</w:t>
-        </w:r>
-      </w:hyperlink>
+      <w:r/>
     </w:p>
     <w:p>
       <w:pPr>
@@ -2171,53 +1326,7 @@
           <w:lang w:val="en-GB"/>
         </w:rPr>
       </w:pPr>
-      <w:r>
-        <w:rPr>
-          <w:rFonts w:ascii="Calibri" w:hAnsi="Calibri" w:cs="Calibri"/>
-          <w:sz w:val="26"/>
-          <w:szCs w:val="26"/>
-          <w:lang w:val="en-GB"/>
-        </w:rPr>
-        <w:t>BL WIL</w:t>
-      </w:r>
-      <w:r>
-        <w:rPr>
-          <w:rFonts w:ascii="Calibri" w:hAnsi="Calibri" w:cs="Calibri"/>
-          <w:sz w:val="26"/>
-          <w:szCs w:val="26"/>
-          <w:lang w:val="en-GB"/>
-        </w:rPr>
-        <w:t xml:space="preserve">L </w:t>
-      </w:r>
-      <w:r>
-        <w:rPr>
-          <w:rFonts w:ascii="Calibri" w:hAnsi="Calibri" w:cs="Calibri"/>
-          <w:sz w:val="26"/>
-          <w:szCs w:val="26"/>
-          <w:lang w:val="en-GB"/>
-        </w:rPr>
-        <w:t xml:space="preserve">NOT </w:t>
-      </w:r>
-      <w:r>
-        <w:rPr>
-          <w:rFonts w:ascii="Calibri" w:hAnsi="Calibri" w:cs="Calibri"/>
-          <w:sz w:val="26"/>
-          <w:szCs w:val="26"/>
-          <w:lang w:val="en-GB"/>
-        </w:rPr>
-        <w:t>BE AVAILABLE AT DISPORT</w:t>
-      </w:r>
-      <w:r>
-        <w:rPr>
-          <w:rFonts w:ascii="Calibri" w:hAnsi="Calibri" w:cs="Calibri"/>
-          <w:b/>
-          <w:bCs/>
-          <w:sz w:val="24"/>
-          <w:szCs w:val="24"/>
-          <w:lang w:val="en-GB"/>
-        </w:rPr>
-        <w:t>.</w:t>
-      </w:r>
+      <w:r/>
     </w:p>
     <w:p>
       <w:pPr>

</xml_diff>